<commit_message>
implement code and report
</commit_message>
<xml_diff>
--- a/homework1/Fuhao_Ruan_Ass1.docx
+++ b/homework1/Fuhao_Ruan_Ass1.docx
@@ -16,6 +16,14 @@
         <w:t>Ruan</w:t>
       </w:r>
       <w:proofErr w:type="spellEnd"/>
+    </w:p>
+    <w:p>
+      <w:r>
+        <w:t xml:space="preserve">GITHUB LINK: </w:t>
+      </w:r>
+      <w:r>
+        <w:t>https://github.com/helloeveryworlds/HomeWork</w:t>
+      </w:r>
     </w:p>
     <w:p>
       <w:r>
@@ -80,13 +88,7 @@
     </w:p>
     <w:p>
       <w:r>
-        <w:t xml:space="preserve">Q </w:t>
-      </w:r>
-      <w:r>
-        <w:t>3</w:t>
-      </w:r>
-      <w:r>
-        <w:t>:</w:t>
+        <w:t>Q 3:</w:t>
       </w:r>
     </w:p>
     <w:p>
@@ -94,6 +96,7 @@
         <w:rPr>
           <w:noProof/>
         </w:rPr>
+        <w:lastRenderedPageBreak/>
         <w:drawing>
           <wp:inline distT="0" distB="0" distL="0" distR="0" wp14:anchorId="3A6BDAF5" wp14:editId="4C718F92">
             <wp:extent cx="5943600" cy="3714750"/>
@@ -139,7 +142,6 @@
     </w:p>
     <w:p>
       <w:r>
-        <w:lastRenderedPageBreak/>
         <w:t xml:space="preserve">Q4: </w:t>
       </w:r>
       <w:r>
@@ -191,6 +193,7 @@
     </w:p>
     <w:p>
       <w:r>
+        <w:lastRenderedPageBreak/>
         <w:t xml:space="preserve">Q5: </w:t>
       </w:r>
       <w:r>
@@ -243,6 +246,110 @@
     <w:p>
       <w:r>
         <w:t xml:space="preserve">Q6: </w:t>
+      </w:r>
+      <w:r>
+        <w:rPr>
+          <w:noProof/>
+        </w:rPr>
+        <w:drawing>
+          <wp:inline distT="0" distB="0" distL="0" distR="0" wp14:anchorId="1C8AD9F5" wp14:editId="26ECE61C">
+            <wp:extent cx="5943600" cy="3714750"/>
+            <wp:effectExtent l="0" t="0" r="0" b="6350"/>
+            <wp:docPr id="5" name="Picture 5" descr="A screenshot of a computer&#10;&#10;Description automatically generated"/>
+            <wp:cNvGraphicFramePr>
+              <a:graphicFrameLocks xmlns:a="http://schemas.openxmlformats.org/drawingml/2006/main" noChangeAspect="1"/>
+            </wp:cNvGraphicFramePr>
+            <a:graphic xmlns:a="http://schemas.openxmlformats.org/drawingml/2006/main">
+              <a:graphicData uri="http://schemas.openxmlformats.org/drawingml/2006/picture">
+                <pic:pic xmlns:pic="http://schemas.openxmlformats.org/drawingml/2006/picture">
+                  <pic:nvPicPr>
+                    <pic:cNvPr id="5" name="Picture 5" descr="A screenshot of a computer&#10;&#10;Description automatically generated"/>
+                    <pic:cNvPicPr/>
+                  </pic:nvPicPr>
+                  <pic:blipFill>
+                    <a:blip r:embed="rId8" cstate="print">
+                      <a:extLst>
+                        <a:ext uri="{28A0092B-C50C-407E-A947-70E740481C1C}">
+                          <a14:useLocalDpi xmlns:a14="http://schemas.microsoft.com/office/drawing/2010/main" val="0"/>
+                        </a:ext>
+                      </a:extLst>
+                    </a:blip>
+                    <a:stretch>
+                      <a:fillRect/>
+                    </a:stretch>
+                  </pic:blipFill>
+                  <pic:spPr>
+                    <a:xfrm>
+                      <a:off x="0" y="0"/>
+                      <a:ext cx="5943600" cy="3714750"/>
+                    </a:xfrm>
+                    <a:prstGeom prst="rect">
+                      <a:avLst/>
+                    </a:prstGeom>
+                  </pic:spPr>
+                </pic:pic>
+              </a:graphicData>
+            </a:graphic>
+          </wp:inline>
+        </w:drawing>
+      </w:r>
+    </w:p>
+    <w:p>
+      <w:r>
+        <w:rPr>
+          <w:rFonts w:hint="eastAsia"/>
+        </w:rPr>
+        <w:lastRenderedPageBreak/>
+        <w:t>Q</w:t>
+      </w:r>
+      <w:r>
+        <w:t xml:space="preserve">7: </w:t>
+      </w:r>
+      <w:r>
+        <w:rPr>
+          <w:noProof/>
+        </w:rPr>
+        <w:drawing>
+          <wp:inline distT="0" distB="0" distL="0" distR="0" wp14:anchorId="5DA33090" wp14:editId="0A688316">
+            <wp:extent cx="5943600" cy="3714750"/>
+            <wp:effectExtent l="0" t="0" r="0" b="6350"/>
+            <wp:docPr id="6" name="Picture 6" descr="A screenshot of a computer&#10;&#10;Description automatically generated"/>
+            <wp:cNvGraphicFramePr>
+              <a:graphicFrameLocks xmlns:a="http://schemas.openxmlformats.org/drawingml/2006/main" noChangeAspect="1"/>
+            </wp:cNvGraphicFramePr>
+            <a:graphic xmlns:a="http://schemas.openxmlformats.org/drawingml/2006/main">
+              <a:graphicData uri="http://schemas.openxmlformats.org/drawingml/2006/picture">
+                <pic:pic xmlns:pic="http://schemas.openxmlformats.org/drawingml/2006/picture">
+                  <pic:nvPicPr>
+                    <pic:cNvPr id="6" name="Picture 6" descr="A screenshot of a computer&#10;&#10;Description automatically generated"/>
+                    <pic:cNvPicPr/>
+                  </pic:nvPicPr>
+                  <pic:blipFill>
+                    <a:blip r:embed="rId9" cstate="print">
+                      <a:extLst>
+                        <a:ext uri="{28A0092B-C50C-407E-A947-70E740481C1C}">
+                          <a14:useLocalDpi xmlns:a14="http://schemas.microsoft.com/office/drawing/2010/main" val="0"/>
+                        </a:ext>
+                      </a:extLst>
+                    </a:blip>
+                    <a:stretch>
+                      <a:fillRect/>
+                    </a:stretch>
+                  </pic:blipFill>
+                  <pic:spPr>
+                    <a:xfrm>
+                      <a:off x="0" y="0"/>
+                      <a:ext cx="5943600" cy="3714750"/>
+                    </a:xfrm>
+                    <a:prstGeom prst="rect">
+                      <a:avLst/>
+                    </a:prstGeom>
+                  </pic:spPr>
+                </pic:pic>
+              </a:graphicData>
+            </a:graphic>
+          </wp:inline>
+        </w:drawing>
       </w:r>
     </w:p>
     <w:sectPr>

</xml_diff>